<commit_message>
Removed "Site Laboratory for translational pathology" from  addition of scientist user
SVN-Revision: 25847
</commit_message>
<xml_diff>
--- a/TestCases/Manual/1_AddUser_Success.docx
+++ b/TestCases/Manual/1_AddUser_Success.docx
@@ -660,9 +660,14 @@
             <w:tcW w:w="6588" w:type="dxa"/>
           </w:tcPr>
           <w:p>
+            <w:proofErr w:type="spellStart"/>
+            <w:r>
+              <w:t>Test_</w:t>
+            </w:r>
             <w:r>
               <w:t>Dept</w:t>
             </w:r>
+            <w:proofErr w:type="spellEnd"/>
           </w:p>
         </w:tc>
       </w:tr>
@@ -684,28 +689,6 @@
           <w:p>
             <w:r>
               <w:t>Scientist</w:t>
-            </w:r>
-          </w:p>
-        </w:tc>
-      </w:tr>
-      <w:tr>
-        <w:tc>
-          <w:tcPr>
-            <w:tcW w:w="6588" w:type="dxa"/>
-          </w:tcPr>
-          <w:p>
-            <w:r>
-              <w:t>Site</w:t>
-            </w:r>
-          </w:p>
-        </w:tc>
-        <w:tc>
-          <w:tcPr>
-            <w:tcW w:w="6588" w:type="dxa"/>
-          </w:tcPr>
-          <w:p>
-            <w:r>
-              <w:t>Laboratory for translational pathology</w:t>
             </w:r>
           </w:p>
         </w:tc>

</xml_diff>

<commit_message>
adding the correct user as joes@washu.com  in place of johny@washu.com
SVN-Revision: 25848
</commit_message>
<xml_diff>
--- a/TestCases/Manual/1_AddUser_Success.docx
+++ b/TestCases/Manual/1_AddUser_Success.docx
@@ -462,7 +462,7 @@
           </w:tcPr>
           <w:p>
             <w:r>
-              <w:t>street</w:t>
+              <w:t>Street</w:t>
             </w:r>
           </w:p>
         </w:tc>
@@ -484,7 +484,13 @@
           </w:tcPr>
           <w:p>
             <w:r>
-              <w:t>ST Louis</w:t>
+              <w:t>S</w:t>
+            </w:r>
+            <w:r>
+              <w:t>t.</w:t>
+            </w:r>
+            <w:r>
+              <w:t xml:space="preserve"> Louis</w:t>
             </w:r>
           </w:p>
         </w:tc>
@@ -660,14 +666,9 @@
             <w:tcW w:w="6588" w:type="dxa"/>
           </w:tcPr>
           <w:p>
-            <w:proofErr w:type="spellStart"/>
-            <w:r>
-              <w:t>Test_</w:t>
-            </w:r>
-            <w:r>
-              <w:t>Dept</w:t>
-            </w:r>
-            <w:proofErr w:type="spellEnd"/>
+            <w:r>
+              <w:t>dept</w:t>
+            </w:r>
           </w:p>
         </w:tc>
       </w:tr>
@@ -930,7 +931,7 @@
           <w:rPr>
             <w:rStyle w:val="Hyperlink"/>
           </w:rPr>
-          <w:t xml:space="preserve"> johny@washu.com</w:t>
+          <w:t xml:space="preserve"> joes@washu.com</w:t>
         </w:r>
         <w:r>
           <w:rPr>

</xml_diff>

<commit_message>
adding the correct user in verification logic
SVN-Revision: 25852
</commit_message>
<xml_diff>
--- a/TestCases/Manual/1_AddUser_Success.docx
+++ b/TestCases/Manual/1_AddUser_Success.docx
@@ -618,11 +618,9 @@
             <w:tcW w:w="6588" w:type="dxa"/>
           </w:tcPr>
           <w:p>
-            <w:proofErr w:type="spellStart"/>
             <w:r>
               <w:t>Test_Inst</w:t>
             </w:r>
-            <w:proofErr w:type="spellEnd"/>
           </w:p>
         </w:tc>
       </w:tr>
@@ -642,11 +640,9 @@
             <w:tcW w:w="6588" w:type="dxa"/>
           </w:tcPr>
           <w:p>
-            <w:proofErr w:type="spellStart"/>
             <w:r>
               <w:t>Test_CRG</w:t>
             </w:r>
-            <w:proofErr w:type="spellEnd"/>
           </w:p>
         </w:tc>
       </w:tr>
@@ -931,7 +927,7 @@
           <w:rPr>
             <w:rStyle w:val="Hyperlink"/>
           </w:rPr>
-          <w:t xml:space="preserve"> joes@washu.com</w:t>
+          <w:t xml:space="preserve"> mikey@washu.com</w:t>
         </w:r>
         <w:r>
           <w:rPr>
@@ -1006,15 +1002,7 @@
         </w:numPr>
       </w:pPr>
       <w:r>
-        <w:t>In CATISSUE_AUDIT_EVENT_DETAILS table Element_name contains the list of attributes that are in catissue_user</w:t>
-      </w:r>
-      <w:proofErr w:type="gramStart"/>
-      <w:r>
-        <w:t>,catissue</w:t>
-      </w:r>
-      <w:proofErr w:type="gramEnd"/>
-      <w:r>
-        <w:t>_address,catissue_dept,catissue_inst,catissue_crg and catissue_pwd.</w:t>
+        <w:t>In CATISSUE_AUDIT_EVENT_DETAILS table Element_name contains the list of attributes that are in catissue_user,catissue_address,catissue_dept,catissue_inst,catissue_crg and catissue_pwd.</w:t>
       </w:r>
     </w:p>
     <w:sectPr>

</xml_diff>